<commit_message>
add roomunivariate script, add to document
</commit_message>
<xml_diff>
--- a/Melbourne Project.docx
+++ b/Melbourne Project.docx
@@ -74,6 +74,144 @@
           <w:lang w:val="en-US"/>
         </w:rPr>
         <w:t>Because some property prices are not disclosed (such as sold at auction with highest bid not disclosed), we will need to remove them from the data analysis when price variable is used for graph.</w:t>
+      </w:r>
+    </w:p>
+    <w:p>
+      <w:pPr>
+        <w:spacing w:before="2700" w:after="240"/>
+        <w:rPr>
+          <w:lang w:val="en-US"/>
+        </w:rPr>
+      </w:pPr>
+      <w:r>
+        <w:rPr>
+          <w:lang w:val="en-US"/>
+        </w:rPr>
+        <w:br w:type="page"/>
+      </w:r>
+    </w:p>
+    <w:p>
+      <w:pPr>
+        <w:rPr>
+          <w:lang w:val="en-US"/>
+        </w:rPr>
+      </w:pPr>
+      <w:r>
+        <w:rPr>
+          <w:lang w:val="en-US"/>
+        </w:rPr>
+        <w:lastRenderedPageBreak/>
+        <w:t>The first graph shows a distribution of house prices:</w:t>
+      </w:r>
+    </w:p>
+    <w:p>
+      <w:pPr>
+        <w:rPr>
+          <w:lang w:val="en-US"/>
+        </w:rPr>
+      </w:pPr>
+      <w:r>
+        <w:rPr>
+          <w:noProof/>
+        </w:rPr>
+        <w:drawing>
+          <wp:inline distT="0" distB="0" distL="0" distR="0" wp14:anchorId="7CE2611C" wp14:editId="2C1C41B9">
+            <wp:extent cx="5716905" cy="2774950"/>
+            <wp:effectExtent l="0" t="0" r="0" b="6350"/>
+            <wp:docPr id="1" name="Picture 1"/>
+            <wp:cNvGraphicFramePr>
+              <a:graphicFrameLocks xmlns:a="http://schemas.openxmlformats.org/drawingml/2006/main" noChangeAspect="1"/>
+            </wp:cNvGraphicFramePr>
+            <a:graphic xmlns:a="http://schemas.openxmlformats.org/drawingml/2006/main">
+              <a:graphicData uri="http://schemas.openxmlformats.org/drawingml/2006/picture">
+                <pic:pic xmlns:pic="http://schemas.openxmlformats.org/drawingml/2006/picture">
+                  <pic:nvPicPr>
+                    <pic:cNvPr id="0" name="Picture 1"/>
+                    <pic:cNvPicPr>
+                      <a:picLocks noChangeAspect="1" noChangeArrowheads="1"/>
+                    </pic:cNvPicPr>
+                  </pic:nvPicPr>
+                  <pic:blipFill>
+                    <a:blip r:embed="rId5">
+                      <a:extLst>
+                        <a:ext uri="{28A0092B-C50C-407E-A947-70E740481C1C}">
+                          <a14:useLocalDpi xmlns:a14="http://schemas.microsoft.com/office/drawing/2010/main" val="0"/>
+                        </a:ext>
+                      </a:extLst>
+                    </a:blip>
+                    <a:srcRect/>
+                    <a:stretch>
+                      <a:fillRect/>
+                    </a:stretch>
+                  </pic:blipFill>
+                  <pic:spPr bwMode="auto">
+                    <a:xfrm>
+                      <a:off x="0" y="0"/>
+                      <a:ext cx="5716905" cy="2774950"/>
+                    </a:xfrm>
+                    <a:prstGeom prst="rect">
+                      <a:avLst/>
+                    </a:prstGeom>
+                    <a:noFill/>
+                    <a:ln>
+                      <a:noFill/>
+                    </a:ln>
+                  </pic:spPr>
+                </pic:pic>
+              </a:graphicData>
+            </a:graphic>
+          </wp:inline>
+        </w:drawing>
+      </w:r>
+      <w:r>
+        <w:rPr>
+          <w:lang w:val="en-US"/>
+        </w:rPr>
+        <w:t>Next, we have a distribution of the amount of rooms in the given dataset:</w:t>
+      </w:r>
+    </w:p>
+    <w:p>
+      <w:pPr>
+        <w:rPr>
+          <w:lang w:val="en-US"/>
+        </w:rPr>
+      </w:pPr>
+      <w:r>
+        <w:drawing>
+          <wp:inline distT="0" distB="0" distL="0" distR="0" wp14:anchorId="75FDEA40" wp14:editId="2905DD6F">
+            <wp:extent cx="5716905" cy="2932430"/>
+            <wp:effectExtent l="0" t="0" r="0" b="1270"/>
+            <wp:docPr id="2" name="Picture 2"/>
+            <wp:cNvGraphicFramePr>
+              <a:graphicFrameLocks xmlns:a="http://schemas.openxmlformats.org/drawingml/2006/main" noChangeAspect="1"/>
+            </wp:cNvGraphicFramePr>
+            <a:graphic xmlns:a="http://schemas.openxmlformats.org/drawingml/2006/main">
+              <a:graphicData uri="http://schemas.openxmlformats.org/drawingml/2006/picture">
+                <pic:pic xmlns:pic="http://schemas.openxmlformats.org/drawingml/2006/picture">
+                  <pic:nvPicPr>
+                    <pic:cNvPr id="1" name=""/>
+                    <pic:cNvPicPr/>
+                  </pic:nvPicPr>
+                  <pic:blipFill>
+                    <a:blip r:embed="rId6"/>
+                    <a:stretch>
+                      <a:fillRect/>
+                    </a:stretch>
+                  </pic:blipFill>
+                  <pic:spPr>
+                    <a:xfrm>
+                      <a:off x="0" y="0"/>
+                      <a:ext cx="5716905" cy="2932430"/>
+                    </a:xfrm>
+                    <a:prstGeom prst="rect">
+                      <a:avLst/>
+                    </a:prstGeom>
+                  </pic:spPr>
+                </pic:pic>
+              </a:graphicData>
+            </a:graphic>
+          </wp:inline>
+        </w:drawing>
       </w:r>
     </w:p>
     <w:sectPr>

</xml_diff>